<commit_message>
chapter 3 plus formatting on other chapters
</commit_message>
<xml_diff>
--- a/code_complete/Part 1 - Laying the Foundation/chapter_1_intro/Welcome to Software Construction.docx
+++ b/code_complete/Part 1 - Laying the Foundation/chapter_1_intro/Welcome to Software Construction.docx
@@ -24,11 +24,15 @@
       <w:pPr>
         <w:rPr>
           <w:b/>
+          <w:sz w:val="24"/>
+          <w:szCs w:val="24"/>
         </w:rPr>
       </w:pPr>
       <w:r>
         <w:rPr>
           <w:b/>
+          <w:sz w:val="24"/>
+          <w:szCs w:val="24"/>
         </w:rPr>
         <w:t>What is Software Construction?</w:t>
       </w:r>
@@ -56,6 +60,8 @@
       <w:r>
         <w:t>Requirements development</w:t>
       </w:r>
+      <w:bookmarkStart w:id="0" w:name="_GoBack"/>
+      <w:bookmarkEnd w:id="0"/>
     </w:p>
     <w:p>
       <w:pPr>
@@ -68,8 +74,6 @@
       <w:r>
         <w:t>Construction planning</w:t>
       </w:r>
-      <w:bookmarkStart w:id="0" w:name="_GoBack"/>
-      <w:bookmarkEnd w:id="0"/>
     </w:p>
     <w:p>
       <w:pPr>

</xml_diff>